<commit_message>
Removed png image formats
</commit_message>
<xml_diff>
--- a/web-scraping/output_files/report-webscrap-result.docx
+++ b/web-scraping/output_files/report-webscrap-result.docx
@@ -8,619 +8,6 @@
       </w:pPr>
       <w:r>
         <w:t>Centrix Web-Scraping Application</w:t>
-      </w:r>
-    </w:p>
-    <w:p>
-      <w:r>
-        <w:drawing>
-          <wp:inline xmlns:a="http://schemas.openxmlformats.org/drawingml/2006/main" xmlns:pic="http://schemas.openxmlformats.org/drawingml/2006/picture">
-            <wp:extent cx="1828800" cy="1828800"/>
-            <wp:docPr id="1" name="Picture 1"/>
-            <wp:cNvGraphicFramePr>
-              <a:graphicFrameLocks noChangeAspect="1"/>
-            </wp:cNvGraphicFramePr>
-            <a:graphic>
-              <a:graphicData uri="http://schemas.openxmlformats.org/drawingml/2006/picture">
-                <pic:pic>
-                  <pic:nvPicPr>
-                    <pic:cNvPr id="0" name="image.png"/>
-                    <pic:cNvPicPr/>
-                  </pic:nvPicPr>
-                  <pic:blipFill>
-                    <a:blip r:embed="rId9"/>
-                    <a:stretch>
-                      <a:fillRect/>
-                    </a:stretch>
-                  </pic:blipFill>
-                  <pic:spPr>
-                    <a:xfrm>
-                      <a:off x="0" y="0"/>
-                      <a:ext cx="1828800" cy="1828800"/>
-                    </a:xfrm>
-                    <a:prstGeom prst="rect"/>
-                  </pic:spPr>
-                </pic:pic>
-              </a:graphicData>
-            </a:graphic>
-          </wp:inline>
-        </w:drawing>
-      </w:r>
-    </w:p>
-    <w:p>
-      <w:r>
-        <w:drawing>
-          <wp:inline xmlns:a="http://schemas.openxmlformats.org/drawingml/2006/main" xmlns:pic="http://schemas.openxmlformats.org/drawingml/2006/picture">
-            <wp:extent cx="1828800" cy="457200"/>
-            <wp:docPr id="2" name="Picture 2"/>
-            <wp:cNvGraphicFramePr>
-              <a:graphicFrameLocks noChangeAspect="1"/>
-            </wp:cNvGraphicFramePr>
-            <a:graphic>
-              <a:graphicData uri="http://schemas.openxmlformats.org/drawingml/2006/picture">
-                <pic:pic>
-                  <pic:nvPicPr>
-                    <pic:cNvPr id="0" name="image.png"/>
-                    <pic:cNvPicPr/>
-                  </pic:nvPicPr>
-                  <pic:blipFill>
-                    <a:blip r:embed="rId10"/>
-                    <a:stretch>
-                      <a:fillRect/>
-                    </a:stretch>
-                  </pic:blipFill>
-                  <pic:spPr>
-                    <a:xfrm>
-                      <a:off x="0" y="0"/>
-                      <a:ext cx="1828800" cy="457200"/>
-                    </a:xfrm>
-                    <a:prstGeom prst="rect"/>
-                  </pic:spPr>
-                </pic:pic>
-              </a:graphicData>
-            </a:graphic>
-          </wp:inline>
-        </w:drawing>
-      </w:r>
-    </w:p>
-    <w:p>
-      <w:r>
-        <w:drawing>
-          <wp:inline xmlns:a="http://schemas.openxmlformats.org/drawingml/2006/main" xmlns:pic="http://schemas.openxmlformats.org/drawingml/2006/picture">
-            <wp:extent cx="1828800" cy="457200"/>
-            <wp:docPr id="3" name="Picture 3"/>
-            <wp:cNvGraphicFramePr>
-              <a:graphicFrameLocks noChangeAspect="1"/>
-            </wp:cNvGraphicFramePr>
-            <a:graphic>
-              <a:graphicData uri="http://schemas.openxmlformats.org/drawingml/2006/picture">
-                <pic:pic>
-                  <pic:nvPicPr>
-                    <pic:cNvPr id="0" name="image.png"/>
-                    <pic:cNvPicPr/>
-                  </pic:nvPicPr>
-                  <pic:blipFill>
-                    <a:blip r:embed="rId10"/>
-                    <a:stretch>
-                      <a:fillRect/>
-                    </a:stretch>
-                  </pic:blipFill>
-                  <pic:spPr>
-                    <a:xfrm>
-                      <a:off x="0" y="0"/>
-                      <a:ext cx="1828800" cy="457200"/>
-                    </a:xfrm>
-                    <a:prstGeom prst="rect"/>
-                  </pic:spPr>
-                </pic:pic>
-              </a:graphicData>
-            </a:graphic>
-          </wp:inline>
-        </w:drawing>
-      </w:r>
-    </w:p>
-    <w:p>
-      <w:r>
-        <w:t>This site needs JavaScript to work properly. Please enable it to take advantage of the complete set of features!</w:t>
-      </w:r>
-    </w:p>
-    <w:p>
-      <w:r>
-        <w:t>Clipboard, Search History, and several other advanced features are temporarily unavailable.</w:t>
-      </w:r>
-    </w:p>
-    <w:p>
-      <w:r>
-        <w:t>An official website of the United States government</w:t>
-      </w:r>
-    </w:p>
-    <w:p>
-      <w:r>
-        <w:t>The .gov means it’s official.Federal government websites often end in .gov or .mil. Before</w:t>
-        <w:br/>
-        <w:t xml:space="preserve">            sharing sensitive information, make sure you’re on a federal</w:t>
-        <w:br/>
-        <w:t xml:space="preserve">            government site.</w:t>
-      </w:r>
-    </w:p>
-    <w:p>
-      <w:r>
-        <w:t>This site needs JavaScript to work properly. Please enable it to take advantage of the complete set of features!</w:t>
-      </w:r>
-    </w:p>
-    <w:p>
-      <w:r>
-        <w:t>Clipboard, Search History, and several other advanced features are temporarily unavailable.</w:t>
-      </w:r>
-    </w:p>
-    <w:p>
-      <w:r>
-        <w:t>An official website of the United States government</w:t>
-      </w:r>
-    </w:p>
-    <w:p>
-      <w:r>
-        <w:t>The .gov means it’s official.Federal government websites often end in .gov or .mil. Before</w:t>
-        <w:br/>
-        <w:t xml:space="preserve">            sharing sensitive information, make sure you’re on a federal</w:t>
-        <w:br/>
-        <w:t xml:space="preserve">            government site.</w:t>
-      </w:r>
-    </w:p>
-    <w:p>
-      <w:r>
-        <w:t>National Library of Medicine8600 Rockville PikeBethesda, MD 20894</w:t>
-      </w:r>
-    </w:p>
-    <w:p>
-      <w:r>
-        <w:t>Web PoliciesFOIAHHS Vulnerability Disclosure</w:t>
-      </w:r>
-    </w:p>
-    <w:p>
-      <w:r>
-        <w:drawing>
-          <wp:inline xmlns:a="http://schemas.openxmlformats.org/drawingml/2006/main" xmlns:pic="http://schemas.openxmlformats.org/drawingml/2006/picture">
-            <wp:extent cx="1828800" cy="1828800"/>
-            <wp:docPr id="4" name="Picture 4"/>
-            <wp:cNvGraphicFramePr>
-              <a:graphicFrameLocks noChangeAspect="1"/>
-            </wp:cNvGraphicFramePr>
-            <a:graphic>
-              <a:graphicData uri="http://schemas.openxmlformats.org/drawingml/2006/picture">
-                <pic:pic>
-                  <pic:nvPicPr>
-                    <pic:cNvPr id="0" name="image.png"/>
-                    <pic:cNvPicPr/>
-                  </pic:nvPicPr>
-                  <pic:blipFill>
-                    <a:blip r:embed="rId9"/>
-                    <a:stretch>
-                      <a:fillRect/>
-                    </a:stretch>
-                  </pic:blipFill>
-                  <pic:spPr>
-                    <a:xfrm>
-                      <a:off x="0" y="0"/>
-                      <a:ext cx="1828800" cy="1828800"/>
-                    </a:xfrm>
-                    <a:prstGeom prst="rect"/>
-                  </pic:spPr>
-                </pic:pic>
-              </a:graphicData>
-            </a:graphic>
-          </wp:inline>
-        </w:drawing>
-      </w:r>
-    </w:p>
-    <w:p>
-      <w:r>
-        <w:drawing>
-          <wp:inline xmlns:a="http://schemas.openxmlformats.org/drawingml/2006/main" xmlns:pic="http://schemas.openxmlformats.org/drawingml/2006/picture">
-            <wp:extent cx="1828800" cy="457200"/>
-            <wp:docPr id="5" name="Picture 5"/>
-            <wp:cNvGraphicFramePr>
-              <a:graphicFrameLocks noChangeAspect="1"/>
-            </wp:cNvGraphicFramePr>
-            <a:graphic>
-              <a:graphicData uri="http://schemas.openxmlformats.org/drawingml/2006/picture">
-                <pic:pic>
-                  <pic:nvPicPr>
-                    <pic:cNvPr id="0" name="image.png"/>
-                    <pic:cNvPicPr/>
-                  </pic:nvPicPr>
-                  <pic:blipFill>
-                    <a:blip r:embed="rId10"/>
-                    <a:stretch>
-                      <a:fillRect/>
-                    </a:stretch>
-                  </pic:blipFill>
-                  <pic:spPr>
-                    <a:xfrm>
-                      <a:off x="0" y="0"/>
-                      <a:ext cx="1828800" cy="457200"/>
-                    </a:xfrm>
-                    <a:prstGeom prst="rect"/>
-                  </pic:spPr>
-                </pic:pic>
-              </a:graphicData>
-            </a:graphic>
-          </wp:inline>
-        </w:drawing>
-      </w:r>
-    </w:p>
-    <w:p>
-      <w:r>
-        <w:drawing>
-          <wp:inline xmlns:a="http://schemas.openxmlformats.org/drawingml/2006/main" xmlns:pic="http://schemas.openxmlformats.org/drawingml/2006/picture">
-            <wp:extent cx="1828800" cy="457200"/>
-            <wp:docPr id="6" name="Picture 6"/>
-            <wp:cNvGraphicFramePr>
-              <a:graphicFrameLocks noChangeAspect="1"/>
-            </wp:cNvGraphicFramePr>
-            <a:graphic>
-              <a:graphicData uri="http://schemas.openxmlformats.org/drawingml/2006/picture">
-                <pic:pic>
-                  <pic:nvPicPr>
-                    <pic:cNvPr id="0" name="image.png"/>
-                    <pic:cNvPicPr/>
-                  </pic:nvPicPr>
-                  <pic:blipFill>
-                    <a:blip r:embed="rId10"/>
-                    <a:stretch>
-                      <a:fillRect/>
-                    </a:stretch>
-                  </pic:blipFill>
-                  <pic:spPr>
-                    <a:xfrm>
-                      <a:off x="0" y="0"/>
-                      <a:ext cx="1828800" cy="457200"/>
-                    </a:xfrm>
-                    <a:prstGeom prst="rect"/>
-                  </pic:spPr>
-                </pic:pic>
-              </a:graphicData>
-            </a:graphic>
-          </wp:inline>
-        </w:drawing>
-      </w:r>
-    </w:p>
-    <w:p>
-      <w:r>
-        <w:t>Clipboard, Search History, and several other advanced features are temporarily unavailable.</w:t>
-      </w:r>
-    </w:p>
-    <w:p>
-      <w:r>
-        <w:drawing>
-          <wp:inline xmlns:a="http://schemas.openxmlformats.org/drawingml/2006/main" xmlns:pic="http://schemas.openxmlformats.org/drawingml/2006/picture">
-            <wp:extent cx="1828800" cy="1828800"/>
-            <wp:docPr id="7" name="Picture 7"/>
-            <wp:cNvGraphicFramePr>
-              <a:graphicFrameLocks noChangeAspect="1"/>
-            </wp:cNvGraphicFramePr>
-            <a:graphic>
-              <a:graphicData uri="http://schemas.openxmlformats.org/drawingml/2006/picture">
-                <pic:pic>
-                  <pic:nvPicPr>
-                    <pic:cNvPr id="0" name="image.png"/>
-                    <pic:cNvPicPr/>
-                  </pic:nvPicPr>
-                  <pic:blipFill>
-                    <a:blip r:embed="rId9"/>
-                    <a:stretch>
-                      <a:fillRect/>
-                    </a:stretch>
-                  </pic:blipFill>
-                  <pic:spPr>
-                    <a:xfrm>
-                      <a:off x="0" y="0"/>
-                      <a:ext cx="1828800" cy="1828800"/>
-                    </a:xfrm>
-                    <a:prstGeom prst="rect"/>
-                  </pic:spPr>
-                </pic:pic>
-              </a:graphicData>
-            </a:graphic>
-          </wp:inline>
-        </w:drawing>
-      </w:r>
-    </w:p>
-    <w:p>
-      <w:r>
-        <w:t>Clipboard, Search History, and several other advanced features are temporarily unavailable.</w:t>
-      </w:r>
-    </w:p>
-    <w:p>
-      <w:r>
-        <w:drawing>
-          <wp:inline xmlns:a="http://schemas.openxmlformats.org/drawingml/2006/main" xmlns:pic="http://schemas.openxmlformats.org/drawingml/2006/picture">
-            <wp:extent cx="1828800" cy="1828800"/>
-            <wp:docPr id="8" name="Picture 8"/>
-            <wp:cNvGraphicFramePr>
-              <a:graphicFrameLocks noChangeAspect="1"/>
-            </wp:cNvGraphicFramePr>
-            <a:graphic>
-              <a:graphicData uri="http://schemas.openxmlformats.org/drawingml/2006/picture">
-                <pic:pic>
-                  <pic:nvPicPr>
-                    <pic:cNvPr id="0" name="image.png"/>
-                    <pic:cNvPicPr/>
-                  </pic:nvPicPr>
-                  <pic:blipFill>
-                    <a:blip r:embed="rId9"/>
-                    <a:stretch>
-                      <a:fillRect/>
-                    </a:stretch>
-                  </pic:blipFill>
-                  <pic:spPr>
-                    <a:xfrm>
-                      <a:off x="0" y="0"/>
-                      <a:ext cx="1828800" cy="1828800"/>
-                    </a:xfrm>
-                    <a:prstGeom prst="rect"/>
-                  </pic:spPr>
-                </pic:pic>
-              </a:graphicData>
-            </a:graphic>
-          </wp:inline>
-        </w:drawing>
-      </w:r>
-    </w:p>
-    <w:p>
-      <w:r>
-        <w:drawing>
-          <wp:inline xmlns:a="http://schemas.openxmlformats.org/drawingml/2006/main" xmlns:pic="http://schemas.openxmlformats.org/drawingml/2006/picture">
-            <wp:extent cx="1828800" cy="1828800"/>
-            <wp:docPr id="9" name="Picture 9"/>
-            <wp:cNvGraphicFramePr>
-              <a:graphicFrameLocks noChangeAspect="1"/>
-            </wp:cNvGraphicFramePr>
-            <a:graphic>
-              <a:graphicData uri="http://schemas.openxmlformats.org/drawingml/2006/picture">
-                <pic:pic>
-                  <pic:nvPicPr>
-                    <pic:cNvPr id="0" name="image.png"/>
-                    <pic:cNvPicPr/>
-                  </pic:nvPicPr>
-                  <pic:blipFill>
-                    <a:blip r:embed="rId9"/>
-                    <a:stretch>
-                      <a:fillRect/>
-                    </a:stretch>
-                  </pic:blipFill>
-                  <pic:spPr>
-                    <a:xfrm>
-                      <a:off x="0" y="0"/>
-                      <a:ext cx="1828800" cy="1828800"/>
-                    </a:xfrm>
-                    <a:prstGeom prst="rect"/>
-                  </pic:spPr>
-                </pic:pic>
-              </a:graphicData>
-            </a:graphic>
-          </wp:inline>
-        </w:drawing>
-      </w:r>
-    </w:p>
-    <w:p>
-      <w:pPr>
-        <w:pStyle w:val="Heading4"/>
-      </w:pPr>
-      <w:r>
-        <w:t>Account</w:t>
-      </w:r>
-    </w:p>
-    <w:p>
-      <w:r>
-        <w:t>Logged in as:</w:t>
-      </w:r>
-    </w:p>
-    <w:p>
-      <w:r>
-        <w:drawing>
-          <wp:inline xmlns:a="http://schemas.openxmlformats.org/drawingml/2006/main" xmlns:pic="http://schemas.openxmlformats.org/drawingml/2006/picture">
-            <wp:extent cx="1828800" cy="1828800"/>
-            <wp:docPr id="10" name="Picture 10"/>
-            <wp:cNvGraphicFramePr>
-              <a:graphicFrameLocks noChangeAspect="1"/>
-            </wp:cNvGraphicFramePr>
-            <a:graphic>
-              <a:graphicData uri="http://schemas.openxmlformats.org/drawingml/2006/picture">
-                <pic:pic>
-                  <pic:nvPicPr>
-                    <pic:cNvPr id="0" name="image.png"/>
-                    <pic:cNvPicPr/>
-                  </pic:nvPicPr>
-                  <pic:blipFill>
-                    <a:blip r:embed="rId9"/>
-                    <a:stretch>
-                      <a:fillRect/>
-                    </a:stretch>
-                  </pic:blipFill>
-                  <pic:spPr>
-                    <a:xfrm>
-                      <a:off x="0" y="0"/>
-                      <a:ext cx="1828800" cy="1828800"/>
-                    </a:xfrm>
-                    <a:prstGeom prst="rect"/>
-                  </pic:spPr>
-                </pic:pic>
-              </a:graphicData>
-            </a:graphic>
-          </wp:inline>
-        </w:drawing>
-      </w:r>
-    </w:p>
-    <w:p>
-      <w:r>
-        <w:t>Differences in measures of IR in AT between PCOS and controls. (A-D) Participants in the entire cohort (18 PCOS and 18 matched controls) are depicted on the left 2 bars, and participants in the GLUT-4 gene expression subgroup (5 PCOS and 5 matched controls) are depicted on the right 2 bars. Mean ± standard error, with adjustment for BMI, are depicted for Adipo-IR (Fig. 1A), NEFA</w:t>
-      </w:r>
-    </w:p>
-    <w:p>
-      <w:r>
-        <w:t>Figure 2.</w:t>
-      </w:r>
-    </w:p>
-    <w:p>
-      <w:r>
-        <w:drawing>
-          <wp:inline xmlns:a="http://schemas.openxmlformats.org/drawingml/2006/main" xmlns:pic="http://schemas.openxmlformats.org/drawingml/2006/picture">
-            <wp:extent cx="1828800" cy="1828800"/>
-            <wp:docPr id="11" name="Picture 11"/>
-            <wp:cNvGraphicFramePr>
-              <a:graphicFrameLocks noChangeAspect="1"/>
-            </wp:cNvGraphicFramePr>
-            <a:graphic>
-              <a:graphicData uri="http://schemas.openxmlformats.org/drawingml/2006/picture">
-                <pic:pic>
-                  <pic:nvPicPr>
-                    <pic:cNvPr id="0" name="image.png"/>
-                    <pic:cNvPicPr/>
-                  </pic:nvPicPr>
-                  <pic:blipFill>
-                    <a:blip r:embed="rId9"/>
-                    <a:stretch>
-                      <a:fillRect/>
-                    </a:stretch>
-                  </pic:blipFill>
-                  <pic:spPr>
-                    <a:xfrm>
-                      <a:off x="0" y="0"/>
-                      <a:ext cx="1828800" cy="1828800"/>
-                    </a:xfrm>
-                    <a:prstGeom prst="rect"/>
-                  </pic:spPr>
-                </pic:pic>
-              </a:graphicData>
-            </a:graphic>
-          </wp:inline>
-        </w:drawing>
-      </w:r>
-    </w:p>
-    <w:p>
-      <w:r>
-        <w:t>makes nav-bar</w:t>
-      </w:r>
-    </w:p>
-    <w:p>
-      <w:pPr>
-        <w:pStyle w:val="Heading1"/>
-      </w:pPr>
-      <w:r>
-        <w:t>Madhava Krishna Educational Society</w:t>
-      </w:r>
-    </w:p>
-    <w:p>
-      <w:r>
-        <w:t>This site needs JavaScript to work properly. Please enable it to take advantage of the complete set of features!</w:t>
-      </w:r>
-    </w:p>
-    <w:p>
-      <w:r>
-        <w:t>Clipboard, Search History, and several other advanced features are temporarily unavailable.</w:t>
-      </w:r>
-    </w:p>
-    <w:p>
-      <w:r>
-        <w:t>An official website of the United States government</w:t>
-      </w:r>
-    </w:p>
-    <w:p>
-      <w:r>
-        <w:drawing>
-          <wp:inline xmlns:a="http://schemas.openxmlformats.org/drawingml/2006/main" xmlns:pic="http://schemas.openxmlformats.org/drawingml/2006/picture">
-            <wp:extent cx="1828800" cy="1828800"/>
-            <wp:docPr id="12" name="Picture 12"/>
-            <wp:cNvGraphicFramePr>
-              <a:graphicFrameLocks noChangeAspect="1"/>
-            </wp:cNvGraphicFramePr>
-            <a:graphic>
-              <a:graphicData uri="http://schemas.openxmlformats.org/drawingml/2006/picture">
-                <pic:pic>
-                  <pic:nvPicPr>
-                    <pic:cNvPr id="0" name="image.png"/>
-                    <pic:cNvPicPr/>
-                  </pic:nvPicPr>
-                  <pic:blipFill>
-                    <a:blip r:embed="rId9"/>
-                    <a:stretch>
-                      <a:fillRect/>
-                    </a:stretch>
-                  </pic:blipFill>
-                  <pic:spPr>
-                    <a:xfrm>
-                      <a:off x="0" y="0"/>
-                      <a:ext cx="1828800" cy="1828800"/>
-                    </a:xfrm>
-                    <a:prstGeom prst="rect"/>
-                  </pic:spPr>
-                </pic:pic>
-              </a:graphicData>
-            </a:graphic>
-          </wp:inline>
-        </w:drawing>
-      </w:r>
-    </w:p>
-    <w:p>
-      <w:r>
-        <w:t>Display options</w:t>
-      </w:r>
-    </w:p>
-    <w:p>
-      <w:pPr>
-        <w:pStyle w:val="Heading2"/>
-      </w:pPr>
-      <w:r>
-        <w:t>Save citation to file</w:t>
-      </w:r>
-    </w:p>
-    <w:p>
-      <w:r>
-        <w:drawing>
-          <wp:inline xmlns:a="http://schemas.openxmlformats.org/drawingml/2006/main" xmlns:pic="http://schemas.openxmlformats.org/drawingml/2006/picture">
-            <wp:extent cx="1828800" cy="1828800"/>
-            <wp:docPr id="13" name="Picture 13"/>
-            <wp:cNvGraphicFramePr>
-              <a:graphicFrameLocks noChangeAspect="1"/>
-            </wp:cNvGraphicFramePr>
-            <a:graphic>
-              <a:graphicData uri="http://schemas.openxmlformats.org/drawingml/2006/picture">
-                <pic:pic>
-                  <pic:nvPicPr>
-                    <pic:cNvPr id="0" name="image.png"/>
-                    <pic:cNvPicPr/>
-                  </pic:nvPicPr>
-                  <pic:blipFill>
-                    <a:blip r:embed="rId9"/>
-                    <a:stretch>
-                      <a:fillRect/>
-                    </a:stretch>
-                  </pic:blipFill>
-                  <pic:spPr>
-                    <a:xfrm>
-                      <a:off x="0" y="0"/>
-                      <a:ext cx="1828800" cy="1828800"/>
-                    </a:xfrm>
-                    <a:prstGeom prst="rect"/>
-                  </pic:spPr>
-                </pic:pic>
-              </a:graphicData>
-            </a:graphic>
-          </wp:inline>
-        </w:drawing>
-      </w:r>
-    </w:p>
-    <w:p>
-      <w:r>
-        <w:t>makes nav-bar</w:t>
-      </w:r>
-    </w:p>
-    <w:p>
-      <w:pPr>
-        <w:pStyle w:val="Heading1"/>
-      </w:pPr>
-      <w:r>
-        <w:t>Madhava Krishna Educational Society</w:t>
       </w:r>
     </w:p>
     <w:sectPr>

</xml_diff>